<commit_message>
changes to core java - jvm
changes to core java - jvm
</commit_message>
<xml_diff>
--- a/3_Spring/d_collection-injection.docx
+++ b/3_Spring/d_collection-injection.docx
@@ -66,72 +66,12 @@
     <w:p/>
     <w:p/>
     <w:p>
-      <w:r>
-        <w:lastRenderedPageBreak/>
-        <w:t>Person class:</w:t>
-      </w:r>
-    </w:p>
-    <w:p>
-      <w:r>
-        <w:rPr>
-          <w:noProof/>
-        </w:rPr>
-        <w:drawing>
-          <wp:inline distT="0" distB="0" distL="0" distR="0">
-            <wp:extent cx="3528060" cy="4545965"/>
-            <wp:effectExtent l="0" t="0" r="0" b="6985"/>
-            <wp:docPr id="2" name="Picture 2"/>
-            <wp:cNvGraphicFramePr>
-              <a:graphicFrameLocks xmlns:a="http://schemas.openxmlformats.org/drawingml/2006/main" noChangeAspect="1"/>
-            </wp:cNvGraphicFramePr>
-            <a:graphic xmlns:a="http://schemas.openxmlformats.org/drawingml/2006/main">
-              <a:graphicData uri="http://schemas.openxmlformats.org/drawingml/2006/picture">
-                <pic:pic xmlns:pic="http://schemas.openxmlformats.org/drawingml/2006/picture">
-                  <pic:nvPicPr>
-                    <pic:cNvPr id="0" name="Picture 2"/>
-                    <pic:cNvPicPr>
-                      <a:picLocks noChangeAspect="1" noChangeArrowheads="1"/>
-                    </pic:cNvPicPr>
-                  </pic:nvPicPr>
-                  <pic:blipFill>
-                    <a:blip r:embed="rId8">
-                      <a:extLst>
-                        <a:ext uri="{28A0092B-C50C-407E-A947-70E740481C1C}">
-                          <a14:useLocalDpi xmlns:a14="http://schemas.microsoft.com/office/drawing/2010/main" val="0"/>
-                        </a:ext>
-                      </a:extLst>
-                    </a:blip>
-                    <a:srcRect/>
-                    <a:stretch>
-                      <a:fillRect/>
-                    </a:stretch>
-                  </pic:blipFill>
-                  <pic:spPr bwMode="auto">
-                    <a:xfrm>
-                      <a:off x="0" y="0"/>
-                      <a:ext cx="3528060" cy="4545965"/>
-                    </a:xfrm>
-                    <a:prstGeom prst="rect">
-                      <a:avLst/>
-                    </a:prstGeom>
-                    <a:noFill/>
-                    <a:ln>
-                      <a:noFill/>
-                    </a:ln>
-                  </pic:spPr>
-                </pic:pic>
-              </a:graphicData>
-            </a:graphic>
-          </wp:inline>
-        </w:drawing>
-      </w:r>
-    </w:p>
-    <w:p>
-      <w:r>
-        <w:t>Test class:</w:t>
-      </w:r>
       <w:bookmarkStart w:id="0" w:name="_GoBack"/>
       <w:bookmarkEnd w:id="0"/>
+      <w:r>
+        <w:lastRenderedPageBreak/>
+        <w:t>Test class:</w:t>
+      </w:r>
     </w:p>
     <w:p>
       <w:r>
@@ -156,7 +96,7 @@
                     </pic:cNvPicPr>
                   </pic:nvPicPr>
                   <pic:blipFill>
-                    <a:blip r:embed="rId9">
+                    <a:blip r:embed="rId8">
                       <a:extLst>
                         <a:ext uri="{28A0092B-C50C-407E-A947-70E740481C1C}">
                           <a14:useLocalDpi xmlns:a14="http://schemas.microsoft.com/office/drawing/2010/main" val="0"/>
@@ -208,6 +148,7 @@
         <w:rPr>
           <w:noProof/>
         </w:rPr>
+        <w:lastRenderedPageBreak/>
         <w:drawing>
           <wp:inline distT="0" distB="0" distL="0" distR="0">
             <wp:extent cx="5943600" cy="5236210"/>
@@ -226,7 +167,7 @@
                     </pic:cNvPicPr>
                   </pic:nvPicPr>
                   <pic:blipFill>
-                    <a:blip r:embed="rId10">
+                    <a:blip r:embed="rId9">
                       <a:extLst>
                         <a:ext uri="{28A0092B-C50C-407E-A947-70E740481C1C}">
                           <a14:useLocalDpi xmlns:a14="http://schemas.microsoft.com/office/drawing/2010/main" val="0"/>

</xml_diff>